<commit_message>
added in a figure
</commit_message>
<xml_diff>
--- a/meme-machine-poject-one-report-cs4341.docx
+++ b/meme-machine-poject-one-report-cs4341.docx
@@ -18,8 +18,6 @@
         </w:rPr>
         <w:t>Logan Romero, Jake Kaplan, Matt Schueler</w:t>
       </w:r>
-      <w:bookmarkStart w:id="0" w:name="_GoBack"/>
-      <w:bookmarkEnd w:id="0"/>
     </w:p>
     <w:p>
       <w:pPr>
@@ -594,6 +592,70 @@
       <w:r>
         <w:rPr>
           <w:rFonts w:ascii="Garamond" w:hAnsi="Garamond"/>
+          <w:noProof/>
+          <w:sz w:val="20"/>
+          <w:szCs w:val="20"/>
+        </w:rPr>
+        <w:drawing>
+          <wp:anchor distT="0" distB="0" distL="114300" distR="114300" simplePos="0" relativeHeight="251658240" behindDoc="0" locked="0" layoutInCell="1" allowOverlap="1" wp14:anchorId="73374599" wp14:editId="5EEA76B7">
+            <wp:simplePos x="0" y="0"/>
+            <wp:positionH relativeFrom="margin">
+              <wp:align>right</wp:align>
+            </wp:positionH>
+            <wp:positionV relativeFrom="paragraph">
+              <wp:posOffset>333375</wp:posOffset>
+            </wp:positionV>
+            <wp:extent cx="2486025" cy="2857500"/>
+            <wp:effectExtent l="0" t="0" r="9525" b="0"/>
+            <wp:wrapSquare wrapText="bothSides"/>
+            <wp:docPr id="1" name="Picture 1"/>
+            <wp:cNvGraphicFramePr>
+              <a:graphicFrameLocks xmlns:a="http://schemas.openxmlformats.org/drawingml/2006/main" noChangeAspect="1"/>
+            </wp:cNvGraphicFramePr>
+            <a:graphic xmlns:a="http://schemas.openxmlformats.org/drawingml/2006/main">
+              <a:graphicData uri="http://schemas.openxmlformats.org/drawingml/2006/picture">
+                <pic:pic xmlns:pic="http://schemas.openxmlformats.org/drawingml/2006/picture">
+                  <pic:nvPicPr>
+                    <pic:cNvPr id="0" name="Picture 1"/>
+                    <pic:cNvPicPr>
+                      <a:picLocks noChangeAspect="1" noChangeArrowheads="1"/>
+                    </pic:cNvPicPr>
+                  </pic:nvPicPr>
+                  <pic:blipFill>
+                    <a:blip r:embed="rId5">
+                      <a:extLst>
+                        <a:ext uri="{28A0092B-C50C-407E-A947-70E740481C1C}">
+                          <a14:useLocalDpi xmlns:a14="http://schemas.microsoft.com/office/drawing/2010/main" val="0"/>
+                        </a:ext>
+                      </a:extLst>
+                    </a:blip>
+                    <a:srcRect/>
+                    <a:stretch>
+                      <a:fillRect/>
+                    </a:stretch>
+                  </pic:blipFill>
+                  <pic:spPr bwMode="auto">
+                    <a:xfrm>
+                      <a:off x="0" y="0"/>
+                      <a:ext cx="2486025" cy="2857500"/>
+                    </a:xfrm>
+                    <a:prstGeom prst="rect">
+                      <a:avLst/>
+                    </a:prstGeom>
+                    <a:noFill/>
+                    <a:ln>
+                      <a:noFill/>
+                    </a:ln>
+                  </pic:spPr>
+                </pic:pic>
+              </a:graphicData>
+            </a:graphic>
+          </wp:anchor>
+        </w:drawing>
+      </w:r>
+      <w:r>
+        <w:rPr>
+          <w:rFonts w:ascii="Garamond" w:hAnsi="Garamond"/>
           <w:sz w:val="20"/>
           <w:szCs w:val="20"/>
         </w:rPr>
@@ -669,7 +731,17 @@
           <w:sz w:val="20"/>
           <w:szCs w:val="20"/>
         </w:rPr>
-        <w:t xml:space="preserve"> opponents ability to string together win states. In theory, this should allow our bot to perfectly avoid the opponent succeeding in attaining a win state, as its tiles would have very large weights if they are a part of multiple patterns.</w:t>
+        <w:t xml:space="preserve"> opponents ability to string together win states. In theory, this should allow our bot to perfectly avoid the opponent succeeding in attaining a win state, as its tiles would have very lar</w:t>
+      </w:r>
+      <w:bookmarkStart w:id="0" w:name="_GoBack"/>
+      <w:bookmarkEnd w:id="0"/>
+      <w:r>
+        <w:rPr>
+          <w:rFonts w:ascii="Garamond" w:hAnsi="Garamond"/>
+          <w:sz w:val="20"/>
+          <w:szCs w:val="20"/>
+        </w:rPr>
+        <w:t>ge weights if they are a part of multiple patterns.</w:t>
       </w:r>
     </w:p>
     <w:p>
@@ -740,7 +812,23 @@
           <w:sz w:val="20"/>
           <w:szCs w:val="20"/>
         </w:rPr>
-        <w:t xml:space="preserve"> (see Figure 1).</w:t>
+        <w:t xml:space="preserve"> (see</w:t>
+      </w:r>
+      <w:r>
+        <w:rPr>
+          <w:rFonts w:ascii="Garamond" w:hAnsi="Garamond"/>
+          <w:sz w:val="20"/>
+          <w:szCs w:val="20"/>
+        </w:rPr>
+        <w:t xml:space="preserve"> right</w:t>
+      </w:r>
+      <w:r>
+        <w:rPr>
+          <w:rFonts w:ascii="Garamond" w:hAnsi="Garamond"/>
+          <w:sz w:val="20"/>
+          <w:szCs w:val="20"/>
+        </w:rPr>
+        <w:t>).</w:t>
       </w:r>
       <w:r>
         <w:rPr>
@@ -1162,7 +1250,16 @@
           <w:sz w:val="20"/>
           <w:szCs w:val="20"/>
         </w:rPr>
-        <w:t xml:space="preserve">However, giving our bot the ability to think ahead (via minimax) and the ability to determine which moves work best via the heuristic as it moves ahead, it is capable of forcing moves that avoid these situations. When corroborating this assertion with our data it seems that </w:t>
+        <w:t xml:space="preserve">However, giving our bot the ability to think ahead (via minimax) and the ability to determine which moves work best via the heuristic as it moves ahead, it is capable of forcing moves that avoid these situations. When </w:t>
+      </w:r>
+      <w:r>
+        <w:rPr>
+          <w:rFonts w:ascii="Garamond" w:hAnsi="Garamond"/>
+          <w:sz w:val="20"/>
+          <w:szCs w:val="20"/>
+        </w:rPr>
+        <w:lastRenderedPageBreak/>
+        <w:t xml:space="preserve">corroborating this assertion with our data it seems that </w:t>
       </w:r>
       <w:r>
         <w:rPr>

</xml_diff>